<commit_message>
final rendered versions of preregistration
</commit_message>
<xml_diff>
--- a/preregistrations/2_study1/preregistration.docx
+++ b/preregistrations/2_study1/preregistration.docx
@@ -129,7 +129,7 @@
         <w:rPr/>
         <w:t xml:space="preserve">Figure </w:t>
       </w:r>
-      <w:bookmarkStart w:id="9a5a6c52-fd0f-4d85-a327-d2c87a65ab63" w:name="figure1"/>
+      <w:bookmarkStart w:id="c4fa524c-8d72-4b06-b5f1-9f9c048d0c6c" w:name="figure1"/>
       <w:r xmlns:w="http://schemas.openxmlformats.org/wordprocessingml/2006/main" xmlns:wp="http://schemas.openxmlformats.org/drawingml/2006/wordprocessingDrawing" xmlns:r="http://schemas.openxmlformats.org/officeDocument/2006/relationships" xmlns:w14="http://schemas.microsoft.com/office/word/2010/wordml">
         <w:rPr/>
         <w:fldChar w:fldCharType="begin" w:dirty="true"/>
@@ -142,7 +142,7 @@
         <w:rPr/>
         <w:fldChar w:fldCharType="end" w:dirty="true"/>
       </w:r>
-      <w:bookmarkEnd w:id="9a5a6c52-fd0f-4d85-a327-d2c87a65ab63"/>
+      <w:bookmarkEnd w:id="c4fa524c-8d72-4b06-b5f1-9f9c048d0c6c"/>
       <w:r>
         <w:t xml:space="preserve">. </w:t>
       </w:r>
@@ -636,7 +636,7 @@
         <w:pStyle w:val="BodyText"/>
       </w:pPr>
       <w:r>
-        <w:t xml:space="preserve">The Flanker Task was programmed in JsPsych version 3.6.1</w:t>
+        <w:t xml:space="preserve">The Flanker Task was programmed in JsPsych version 6.3.1</w:t>
       </w:r>
       <w:r>
         <w:t xml:space="preserve"> </w:t>
@@ -5383,7 +5383,7 @@
         </w:rPr>
         <w:t xml:space="preserve">Table </w:t>
       </w:r>
-      <w:bookmarkStart w:id="2ece5143-2b66-4ed2-a5cb-fb324978de05" w:name="tableS2"/>
+      <w:bookmarkStart w:id="68e56c89-9103-4489-9b9a-a991df6d66d6" w:name="tableS2"/>
       <w:r xmlns:w="http://schemas.openxmlformats.org/wordprocessingml/2006/main" xmlns:wp="http://schemas.openxmlformats.org/drawingml/2006/wordprocessingDrawing" xmlns:r="http://schemas.openxmlformats.org/officeDocument/2006/relationships" xmlns:w14="http://schemas.microsoft.com/office/word/2010/wordml">
         <w:rPr>
           <w:rFonts/>
@@ -5405,7 +5405,7 @@
         </w:rPr>
         <w:fldChar w:fldCharType="end" w:dirty="true"/>
       </w:r>
-      <w:bookmarkEnd w:id="2ece5143-2b66-4ed2-a5cb-fb324978de05"/>
+      <w:bookmarkEnd w:id="68e56c89-9103-4489-9b9a-a991df6d66d6"/>
       <w:r>
         <w:t xml:space="preserve">. </w:t>
       </w:r>
@@ -7475,7 +7475,7 @@
         </w:rPr>
         <w:t xml:space="preserve">Table </w:t>
       </w:r>
-      <w:bookmarkStart w:id="905e4349-5d80-41fe-a001-a43a222be68d" w:name="tableS2"/>
+      <w:bookmarkStart w:id="41ad4a92-2ee4-4c0a-8dbc-e15b372ea406" w:name="tableS2"/>
       <w:r xmlns:w="http://schemas.openxmlformats.org/wordprocessingml/2006/main" xmlns:wp="http://schemas.openxmlformats.org/drawingml/2006/wordprocessingDrawing" xmlns:r="http://schemas.openxmlformats.org/officeDocument/2006/relationships" xmlns:w14="http://schemas.microsoft.com/office/word/2010/wordml">
         <w:rPr>
           <w:rFonts/>
@@ -7497,7 +7497,7 @@
         </w:rPr>
         <w:fldChar w:fldCharType="end" w:dirty="true"/>
       </w:r>
-      <w:bookmarkEnd w:id="905e4349-5d80-41fe-a001-a43a222be68d"/>
+      <w:bookmarkEnd w:id="41ad4a92-2ee4-4c0a-8dbc-e15b372ea406"/>
       <w:r>
         <w:t xml:space="preserve">. </w:t>
       </w:r>
@@ -8358,7 +8358,7 @@
         </w:rPr>
         <w:t xml:space="preserve">Table </w:t>
       </w:r>
-      <w:bookmarkStart w:id="d9cb1b59-384e-4da4-a825-5bc941de207a" w:name="tableS3"/>
+      <w:bookmarkStart w:id="6021d4b3-8a3a-4d31-8810-ea38b1bf3873" w:name="tableS3"/>
       <w:r xmlns:w="http://schemas.openxmlformats.org/wordprocessingml/2006/main" xmlns:wp="http://schemas.openxmlformats.org/drawingml/2006/wordprocessingDrawing" xmlns:r="http://schemas.openxmlformats.org/officeDocument/2006/relationships" xmlns:w14="http://schemas.microsoft.com/office/word/2010/wordml">
         <w:rPr>
           <w:rFonts/>
@@ -8380,7 +8380,7 @@
         </w:rPr>
         <w:fldChar w:fldCharType="end" w:dirty="true"/>
       </w:r>
-      <w:bookmarkEnd w:id="d9cb1b59-384e-4da4-a825-5bc941de207a"/>
+      <w:bookmarkEnd w:id="6021d4b3-8a3a-4d31-8810-ea38b1bf3873"/>
       <w:r>
         <w:t xml:space="preserve">. </w:t>
       </w:r>
@@ -9288,7 +9288,7 @@
         </w:rPr>
         <w:t xml:space="preserve">Table </w:t>
       </w:r>
-      <w:bookmarkStart w:id="ee71da1c-5439-4642-83a4-b68affeacc8a" w:name="tableS4"/>
+      <w:bookmarkStart w:id="45847d7e-0f90-4a77-931c-7a1944b9208f" w:name="tableS4"/>
       <w:r xmlns:w="http://schemas.openxmlformats.org/wordprocessingml/2006/main" xmlns:wp="http://schemas.openxmlformats.org/drawingml/2006/wordprocessingDrawing" xmlns:r="http://schemas.openxmlformats.org/officeDocument/2006/relationships" xmlns:w14="http://schemas.microsoft.com/office/word/2010/wordml">
         <w:rPr>
           <w:rFonts/>
@@ -9310,7 +9310,7 @@
         </w:rPr>
         <w:fldChar w:fldCharType="end" w:dirty="true"/>
       </w:r>
-      <w:bookmarkEnd w:id="ee71da1c-5439-4642-83a4-b68affeacc8a"/>
+      <w:bookmarkEnd w:id="45847d7e-0f90-4a77-931c-7a1944b9208f"/>
       <w:r>
         <w:t xml:space="preserve">. </w:t>
       </w:r>
@@ -13441,7 +13441,7 @@
         </w:rPr>
         <w:t xml:space="preserve">Table </w:t>
       </w:r>
-      <w:bookmarkStart w:id="004b3666-4705-4534-87f0-ed0e816d3c87" w:name="tableS5"/>
+      <w:bookmarkStart w:id="6d9fc76e-4279-4f1b-86c4-036814c90bb6" w:name="tableS5"/>
       <w:r xmlns:w="http://schemas.openxmlformats.org/wordprocessingml/2006/main" xmlns:wp="http://schemas.openxmlformats.org/drawingml/2006/wordprocessingDrawing" xmlns:r="http://schemas.openxmlformats.org/officeDocument/2006/relationships" xmlns:w14="http://schemas.microsoft.com/office/word/2010/wordml">
         <w:rPr>
           <w:rFonts/>
@@ -13463,7 +13463,7 @@
         </w:rPr>
         <w:fldChar w:fldCharType="end" w:dirty="true"/>
       </w:r>
-      <w:bookmarkEnd w:id="004b3666-4705-4534-87f0-ed0e816d3c87"/>
+      <w:bookmarkEnd w:id="6d9fc76e-4279-4f1b-86c4-036814c90bb6"/>
       <w:r>
         <w:t xml:space="preserve">. </w:t>
       </w:r>
@@ -15068,7 +15068,7 @@
         </w:rPr>
         <w:t xml:space="preserve">Table </w:t>
       </w:r>
-      <w:bookmarkStart w:id="5f05ae6a-628f-4fbb-b900-d17f12ada5c2" w:name="tableS6"/>
+      <w:bookmarkStart w:id="b3b12e37-0013-448f-baeb-4828f81ae307" w:name="tableS6"/>
       <w:r xmlns:w="http://schemas.openxmlformats.org/wordprocessingml/2006/main" xmlns:wp="http://schemas.openxmlformats.org/drawingml/2006/wordprocessingDrawing" xmlns:r="http://schemas.openxmlformats.org/officeDocument/2006/relationships" xmlns:w14="http://schemas.microsoft.com/office/word/2010/wordml">
         <w:rPr>
           <w:rFonts/>
@@ -15090,7 +15090,7 @@
         </w:rPr>
         <w:fldChar w:fldCharType="end" w:dirty="true"/>
       </w:r>
-      <w:bookmarkEnd w:id="5f05ae6a-628f-4fbb-b900-d17f12ada5c2"/>
+      <w:bookmarkEnd w:id="b3b12e37-0013-448f-baeb-4828f81ae307"/>
       <w:r>
         <w:t xml:space="preserve">. </w:t>
       </w:r>
@@ -15951,7 +15951,7 @@
         </w:rPr>
         <w:t xml:space="preserve">Table </w:t>
       </w:r>
-      <w:bookmarkStart w:id="4d3d8b2d-6cd0-46e3-9fc8-76ebf52be8a3" w:name="tableS7"/>
+      <w:bookmarkStart w:id="8858edeb-9b95-47e6-a4ab-f4be2dad799e" w:name="tableS7"/>
       <w:r xmlns:w="http://schemas.openxmlformats.org/wordprocessingml/2006/main" xmlns:wp="http://schemas.openxmlformats.org/drawingml/2006/wordprocessingDrawing" xmlns:r="http://schemas.openxmlformats.org/officeDocument/2006/relationships" xmlns:w14="http://schemas.microsoft.com/office/word/2010/wordml">
         <w:rPr>
           <w:rFonts/>
@@ -15973,7 +15973,7 @@
         </w:rPr>
         <w:fldChar w:fldCharType="end" w:dirty="true"/>
       </w:r>
-      <w:bookmarkEnd w:id="4d3d8b2d-6cd0-46e3-9fc8-76ebf52be8a3"/>
+      <w:bookmarkEnd w:id="8858edeb-9b95-47e6-a4ab-f4be2dad799e"/>
       <w:r>
         <w:t xml:space="preserve">. </w:t>
       </w:r>
@@ -16602,7 +16602,7 @@
         </w:rPr>
         <w:t xml:space="preserve">Table </w:t>
       </w:r>
-      <w:bookmarkStart w:id="2984749f-9e96-4e08-b871-a986ec634957" w:name="tableS8"/>
+      <w:bookmarkStart w:id="53dc4e97-5cb6-456b-8a0c-c2a72244abf9" w:name="tableS8"/>
       <w:r xmlns:w="http://schemas.openxmlformats.org/wordprocessingml/2006/main" xmlns:wp="http://schemas.openxmlformats.org/drawingml/2006/wordprocessingDrawing" xmlns:r="http://schemas.openxmlformats.org/officeDocument/2006/relationships" xmlns:w14="http://schemas.microsoft.com/office/word/2010/wordml">
         <w:rPr>
           <w:rFonts/>
@@ -16624,7 +16624,7 @@
         </w:rPr>
         <w:fldChar w:fldCharType="end" w:dirty="true"/>
       </w:r>
-      <w:bookmarkEnd w:id="2984749f-9e96-4e08-b871-a986ec634957"/>
+      <w:bookmarkEnd w:id="53dc4e97-5cb6-456b-8a0c-c2a72244abf9"/>
       <w:r>
         <w:t xml:space="preserve">. </w:t>
       </w:r>
@@ -18517,7 +18517,7 @@
         </w:rPr>
         <w:t xml:space="preserve">Table </w:t>
       </w:r>
-      <w:bookmarkStart w:id="02171f42-fdae-4733-9325-8450e22b0102" w:name="tableS9"/>
+      <w:bookmarkStart w:id="9c3f0411-c38f-404c-a078-95a765b85e5b" w:name="tableS9"/>
       <w:r xmlns:w="http://schemas.openxmlformats.org/wordprocessingml/2006/main" xmlns:wp="http://schemas.openxmlformats.org/drawingml/2006/wordprocessingDrawing" xmlns:r="http://schemas.openxmlformats.org/officeDocument/2006/relationships" xmlns:w14="http://schemas.microsoft.com/office/word/2010/wordml">
         <w:rPr>
           <w:rFonts/>
@@ -18539,7 +18539,7 @@
         </w:rPr>
         <w:fldChar w:fldCharType="end" w:dirty="true"/>
       </w:r>
-      <w:bookmarkEnd w:id="02171f42-fdae-4733-9325-8450e22b0102"/>
+      <w:bookmarkEnd w:id="9c3f0411-c38f-404c-a078-95a765b85e5b"/>
       <w:r>
         <w:t xml:space="preserve">. </w:t>
       </w:r>

</xml_diff>

<commit_message>
Amendment to Preregistration of Study 1
</commit_message>
<xml_diff>
--- a/preregistrations/2_study1/preregistration.docx
+++ b/preregistrations/2_study1/preregistration.docx
@@ -129,7 +129,7 @@
         <w:rPr/>
         <w:t xml:space="preserve">Figure </w:t>
       </w:r>
-      <w:bookmarkStart w:id="c4fa524c-8d72-4b06-b5f1-9f9c048d0c6c" w:name="figure1"/>
+      <w:bookmarkStart w:id="57cd77c1-5c75-407a-902e-787d8148b787" w:name="figure1"/>
       <w:r xmlns:w="http://schemas.openxmlformats.org/wordprocessingml/2006/main" xmlns:wp="http://schemas.openxmlformats.org/drawingml/2006/wordprocessingDrawing" xmlns:r="http://schemas.openxmlformats.org/officeDocument/2006/relationships" xmlns:w14="http://schemas.microsoft.com/office/word/2010/wordml">
         <w:rPr/>
         <w:fldChar w:fldCharType="begin" w:dirty="true"/>
@@ -142,8 +142,9 @@
         <w:rPr/>
         <w:fldChar w:fldCharType="end" w:dirty="true"/>
       </w:r>
-      <w:bookmarkEnd w:id="c4fa524c-8d72-4b06-b5f1-9f9c048d0c6c"/>
-      <w:r>
+      <w:bookmarkEnd w:id="57cd77c1-5c75-407a-902e-787d8148b787"/>
+      <w:r>
+        <w:rPr/>
         <w:t xml:space="preserve">. </w:t>
       </w:r>
       <w:r>
@@ -3123,7 +3124,7 @@
         <w:t xml:space="preserve">(Leeuw, 2015)</w:t>
       </w:r>
       <w:r>
-        <w:t xml:space="preserve">. Participants were asked to hold a creditcard (or similarly sized card) up against the screen and to increase the size of a blue rectangle on the screen until it matched the size of the creditcard. The stimulus display for each task was resized so that 100 pixels corresponded to 1 inch for all participants. After successfully resizing the screen, participants completed all three tasks. During the task, the cursor was hidden from the screen to minimize distractions. Code for the three tasks can be found on</w:t>
+        <w:t xml:space="preserve">. Participants were asked to hold a creditcard (or similarly sized card) up against the screen and to increase the size of a blue rectangle on the screen (initial size 300 pixels) until it matched the size of the creditcard. The stimulus display for each task was resized so that 100 pixels corresponded to 1 inch for all participants. After successfully resizing the screen, participants completed all three tasks. During the task, the cursor was hidden from the screen to minimize distractions. Code for the three tasks can be found on</w:t>
       </w:r>
       <w:r>
         <w:t xml:space="preserve"> </w:t>
@@ -3663,6 +3664,24 @@
       </w:r>
       <w:r>
         <w:t xml:space="preserve">we pooled the Flanker data of the pilot study and the current study, using the standard condition of the current study. For the pooled effect of violence exposure on each of the DDM parameters, we ran initial linear models including violence exposure, study number (pilot study vs. current study, sum-coded) and their interaction as an independent variable to check whether the two studies were sufficiently similar. If the interaction was non-significant, we ran a final model version including only violence exposure to estimate the main effect. The pooled effect of violence exposure on raw RTs was assessed through linear mixed models including a random intercept per participant. Initial models included violence exposure, congruency (congruent vs. incongruent, sum-coded as -1 and 1), the violence exposure X congruency interaction, study number (pilot study vs current study, sum-coded), and the violence_exposure X study number interaction. We estimated a final model without study number if the violence exposure X study number interaction was non-significant.</w:t>
+      </w:r>
+    </w:p>
+    <w:p>
+      <w:pPr>
+        <w:pStyle w:val="BodyText"/>
+      </w:pPr>
+      <w:r>
+        <w:rPr>
+          <w:bCs/>
+          <w:b/>
+        </w:rPr>
+        <w:t xml:space="preserve">Amendment to preregistration prior to data analysis:</w:t>
+      </w:r>
+      <w:r>
+        <w:t xml:space="preserve"> </w:t>
+      </w:r>
+      <w:r>
+        <w:t xml:space="preserve">In the current study, we made a change to the screen rescaling procedure using a credit card. Specifically, we changed to initial size of the resize box from 100px to 300px. This way, the stimulus display would still be reasonably close to the intended size if participants did not engage in any resizing. However, this led to a change between the pilot study and the current study, which is particularly important for the pooled analysis as rescaling (yes or no) was included as an arbitrary exclusion decision in the multiverse analyses. To solve this issue, we decided to include this decision with four combinations: 1) exclude non-scalers in both studies; 2) include non-scalers in both studies; 3) exclude non-scalers in pilot study, include non-scalers in study 1; 4) include non-scalers in pilot study, exclude non-scalers in study 1.</w:t>
       </w:r>
     </w:p>
     <w:p>
@@ -5377,36 +5396,25 @@
         <w:pStyle w:val="TableCaption"/>
       </w:pPr>
       <w:r>
-        <w:rPr>
-          <w:rFonts/>
-          <w:b w:val="true"/>
-        </w:rPr>
+        <w:rPr/>
         <w:t xml:space="preserve">Table </w:t>
       </w:r>
-      <w:bookmarkStart w:id="68e56c89-9103-4489-9b9a-a991df6d66d6" w:name="tableS2"/>
+      <w:bookmarkStart w:id="7aeda2c3-4a05-444d-8e0d-53ed78b1ccd5" w:name="tableS2"/>
       <w:r xmlns:w="http://schemas.openxmlformats.org/wordprocessingml/2006/main" xmlns:wp="http://schemas.openxmlformats.org/drawingml/2006/wordprocessingDrawing" xmlns:r="http://schemas.openxmlformats.org/officeDocument/2006/relationships" xmlns:w14="http://schemas.microsoft.com/office/word/2010/wordml">
-        <w:rPr>
-          <w:rFonts/>
-          <w:b w:val="true"/>
-        </w:rPr>
+        <w:rPr/>
         <w:fldChar w:fldCharType="begin" w:dirty="true"/>
       </w:r>
       <w:r xmlns:w="http://schemas.openxmlformats.org/wordprocessingml/2006/main" xmlns:wp="http://schemas.openxmlformats.org/drawingml/2006/wordprocessingDrawing" xmlns:r="http://schemas.openxmlformats.org/officeDocument/2006/relationships" xmlns:w14="http://schemas.microsoft.com/office/word/2010/wordml">
-        <w:rPr>
-          <w:rFonts/>
-          <w:b w:val="true"/>
-        </w:rPr>
+        <w:rPr/>
         <w:instrText xml:space="preserve" w:dirty="true">SEQ tab \* Arabic</w:instrText>
       </w:r>
       <w:r xmlns:w="http://schemas.openxmlformats.org/wordprocessingml/2006/main" xmlns:wp="http://schemas.openxmlformats.org/drawingml/2006/wordprocessingDrawing" xmlns:r="http://schemas.openxmlformats.org/officeDocument/2006/relationships" xmlns:w14="http://schemas.microsoft.com/office/word/2010/wordml">
-        <w:rPr>
-          <w:rFonts/>
-          <w:b w:val="true"/>
-        </w:rPr>
+        <w:rPr/>
         <w:fldChar w:fldCharType="end" w:dirty="true"/>
       </w:r>
-      <w:bookmarkEnd w:id="68e56c89-9103-4489-9b9a-a991df6d66d6"/>
-      <w:r>
+      <w:bookmarkEnd w:id="7aeda2c3-4a05-444d-8e0d-53ed78b1ccd5"/>
+      <w:r>
+        <w:rPr/>
         <w:t xml:space="preserve">. </w:t>
       </w:r>
       <w:r>
@@ -5615,7 +5623,7 @@
                 <w:szCs w:val="20"/>
                 <w:color w:val="000000"/>
               </w:rPr>
-              <w:t xml:space="preserve">I feel calm.*</w:t>
+              <w:t xml:space="preserve">I feel calm. (recoded)*</w:t>
             </w:r>
           </w:p>
         </w:tc>
@@ -5708,7 +5716,7 @@
                 <w:szCs w:val="20"/>
                 <w:color w:val="000000"/>
               </w:rPr>
-              <w:t xml:space="preserve">I feel secure.*</w:t>
+              <w:t xml:space="preserve">I feel secure. (recoded)*</w:t>
             </w:r>
           </w:p>
         </w:tc>
@@ -5987,7 +5995,7 @@
                 <w:szCs w:val="20"/>
                 <w:color w:val="000000"/>
               </w:rPr>
-              <w:t xml:space="preserve">I feel at ease.*</w:t>
+              <w:t xml:space="preserve">I feel at ease. (recoded)*</w:t>
             </w:r>
           </w:p>
         </w:tc>
@@ -6266,7 +6274,7 @@
                 <w:szCs w:val="20"/>
                 <w:color w:val="000000"/>
               </w:rPr>
-              <w:t xml:space="preserve">I feel satisfied.*</w:t>
+              <w:t xml:space="preserve">I feel satisfied. (recoded)*</w:t>
             </w:r>
           </w:p>
         </w:tc>
@@ -6452,7 +6460,7 @@
                 <w:szCs w:val="20"/>
                 <w:color w:val="000000"/>
               </w:rPr>
-              <w:t xml:space="preserve">I feel comfortable.*</w:t>
+              <w:t xml:space="preserve">I feel comfortable. (recoded)*</w:t>
             </w:r>
           </w:p>
         </w:tc>
@@ -6545,7 +6553,7 @@
                 <w:szCs w:val="20"/>
                 <w:color w:val="000000"/>
               </w:rPr>
-              <w:t xml:space="preserve">I feel self-confident.*</w:t>
+              <w:t xml:space="preserve">I feel self-confident. (recoded)*</w:t>
             </w:r>
           </w:p>
         </w:tc>
@@ -6917,7 +6925,7 @@
                 <w:szCs w:val="20"/>
                 <w:color w:val="000000"/>
               </w:rPr>
-              <w:t xml:space="preserve">I am relaxed.*</w:t>
+              <w:t xml:space="preserve">I am relaxed. (recoded)*</w:t>
             </w:r>
           </w:p>
         </w:tc>
@@ -7010,7 +7018,7 @@
                 <w:szCs w:val="20"/>
                 <w:color w:val="000000"/>
               </w:rPr>
-              <w:t xml:space="preserve">I feel content.*</w:t>
+              <w:t xml:space="preserve">I feel content. (recoded)*</w:t>
             </w:r>
           </w:p>
         </w:tc>
@@ -7289,7 +7297,7 @@
                 <w:szCs w:val="20"/>
                 <w:color w:val="000000"/>
               </w:rPr>
-              <w:t xml:space="preserve">I feel steady.*</w:t>
+              <w:t xml:space="preserve">I feel steady. (recoded)*</w:t>
             </w:r>
           </w:p>
         </w:tc>
@@ -7388,7 +7396,7 @@
                 <w:szCs w:val="20"/>
                 <w:color w:val="000000"/>
               </w:rPr>
-              <w:t xml:space="preserve">I feel pleasant.*</w:t>
+              <w:t xml:space="preserve">I feel pleasant. (recoded)*</w:t>
             </w:r>
           </w:p>
         </w:tc>
@@ -7469,36 +7477,25 @@
         <w:pStyle w:val="TableCaption"/>
       </w:pPr>
       <w:r>
-        <w:rPr>
-          <w:rFonts/>
-          <w:b w:val="true"/>
-        </w:rPr>
+        <w:rPr/>
         <w:t xml:space="preserve">Table </w:t>
       </w:r>
-      <w:bookmarkStart w:id="41ad4a92-2ee4-4c0a-8dbc-e15b372ea406" w:name="tableS2"/>
+      <w:bookmarkStart w:id="b69985ab-f55a-43a3-ba75-1915a44e23a3" w:name="tableS2"/>
       <w:r xmlns:w="http://schemas.openxmlformats.org/wordprocessingml/2006/main" xmlns:wp="http://schemas.openxmlformats.org/drawingml/2006/wordprocessingDrawing" xmlns:r="http://schemas.openxmlformats.org/officeDocument/2006/relationships" xmlns:w14="http://schemas.microsoft.com/office/word/2010/wordml">
-        <w:rPr>
-          <w:rFonts/>
-          <w:b w:val="true"/>
-        </w:rPr>
+        <w:rPr/>
         <w:fldChar w:fldCharType="begin" w:dirty="true"/>
       </w:r>
       <w:r xmlns:w="http://schemas.openxmlformats.org/wordprocessingml/2006/main" xmlns:wp="http://schemas.openxmlformats.org/drawingml/2006/wordprocessingDrawing" xmlns:r="http://schemas.openxmlformats.org/officeDocument/2006/relationships" xmlns:w14="http://schemas.microsoft.com/office/word/2010/wordml">
-        <w:rPr>
-          <w:rFonts/>
-          <w:b w:val="true"/>
-        </w:rPr>
+        <w:rPr/>
         <w:instrText xml:space="preserve" w:dirty="true">SEQ tab \* Arabic</w:instrText>
       </w:r>
       <w:r xmlns:w="http://schemas.openxmlformats.org/wordprocessingml/2006/main" xmlns:wp="http://schemas.openxmlformats.org/drawingml/2006/wordprocessingDrawing" xmlns:r="http://schemas.openxmlformats.org/officeDocument/2006/relationships" xmlns:w14="http://schemas.microsoft.com/office/word/2010/wordml">
-        <w:rPr>
-          <w:rFonts/>
-          <w:b w:val="true"/>
-        </w:rPr>
+        <w:rPr/>
         <w:fldChar w:fldCharType="end" w:dirty="true"/>
       </w:r>
-      <w:bookmarkEnd w:id="41ad4a92-2ee4-4c0a-8dbc-e15b372ea406"/>
-      <w:r>
+      <w:bookmarkEnd w:id="b69985ab-f55a-43a3-ba75-1915a44e23a3"/>
+      <w:r>
+        <w:rPr/>
         <w:t xml:space="preserve">. </w:t>
       </w:r>
       <w:r>
@@ -7707,7 +7704,7 @@
                 <w:szCs w:val="20"/>
                 <w:color w:val="000000"/>
               </w:rPr>
-              <w:t xml:space="preserve">I grew up in a safe neighborhood.*</w:t>
+              <w:t xml:space="preserve">I grew up in a safe neighborhood. (recoded)*</w:t>
             </w:r>
           </w:p>
         </w:tc>
@@ -7893,7 +7890,7 @@
                 <w:szCs w:val="20"/>
                 <w:color w:val="000000"/>
               </w:rPr>
-              <w:t xml:space="preserve">In the neighborhood where I grew up, people had plenty of money.*</w:t>
+              <w:t xml:space="preserve">In the neighborhood where I grew up, people had plenty of money. (recoded)*</w:t>
             </w:r>
           </w:p>
         </w:tc>
@@ -8352,36 +8349,25 @@
         <w:pStyle w:val="TableCaption"/>
       </w:pPr>
       <w:r>
-        <w:rPr>
-          <w:rFonts/>
-          <w:b w:val="true"/>
-        </w:rPr>
+        <w:rPr/>
         <w:t xml:space="preserve">Table </w:t>
       </w:r>
-      <w:bookmarkStart w:id="6021d4b3-8a3a-4d31-8810-ea38b1bf3873" w:name="tableS3"/>
+      <w:bookmarkStart w:id="71aefb60-f4f3-4edc-b38f-91e400776a10" w:name="tableS3"/>
       <w:r xmlns:w="http://schemas.openxmlformats.org/wordprocessingml/2006/main" xmlns:wp="http://schemas.openxmlformats.org/drawingml/2006/wordprocessingDrawing" xmlns:r="http://schemas.openxmlformats.org/officeDocument/2006/relationships" xmlns:w14="http://schemas.microsoft.com/office/word/2010/wordml">
-        <w:rPr>
-          <w:rFonts/>
-          <w:b w:val="true"/>
-        </w:rPr>
+        <w:rPr/>
         <w:fldChar w:fldCharType="begin" w:dirty="true"/>
       </w:r>
       <w:r xmlns:w="http://schemas.openxmlformats.org/wordprocessingml/2006/main" xmlns:wp="http://schemas.openxmlformats.org/drawingml/2006/wordprocessingDrawing" xmlns:r="http://schemas.openxmlformats.org/officeDocument/2006/relationships" xmlns:w14="http://schemas.microsoft.com/office/word/2010/wordml">
-        <w:rPr>
-          <w:rFonts/>
-          <w:b w:val="true"/>
-        </w:rPr>
+        <w:rPr/>
         <w:instrText xml:space="preserve" w:dirty="true">SEQ tab \* Arabic</w:instrText>
       </w:r>
       <w:r xmlns:w="http://schemas.openxmlformats.org/wordprocessingml/2006/main" xmlns:wp="http://schemas.openxmlformats.org/drawingml/2006/wordprocessingDrawing" xmlns:r="http://schemas.openxmlformats.org/officeDocument/2006/relationships" xmlns:w14="http://schemas.microsoft.com/office/word/2010/wordml">
-        <w:rPr>
-          <w:rFonts/>
-          <w:b w:val="true"/>
-        </w:rPr>
+        <w:rPr/>
         <w:fldChar w:fldCharType="end" w:dirty="true"/>
       </w:r>
-      <w:bookmarkEnd w:id="6021d4b3-8a3a-4d31-8810-ea38b1bf3873"/>
-      <w:r>
+      <w:bookmarkEnd w:id="71aefb60-f4f3-4edc-b38f-91e400776a10"/>
+      <w:r>
+        <w:rPr/>
         <w:t xml:space="preserve">. </w:t>
       </w:r>
       <w:r>
@@ -8590,7 +8576,7 @@
                 <w:szCs w:val="20"/>
                 <w:color w:val="000000"/>
               </w:rPr>
-              <w:t xml:space="preserve">My family life was generally inconsistent and unpredictable from day-to-day.</w:t>
+              <w:t xml:space="preserve"/>
             </w:r>
           </w:p>
         </w:tc>
@@ -8683,7 +8669,7 @@
                 <w:szCs w:val="20"/>
                 <w:color w:val="000000"/>
               </w:rPr>
-              <w:t xml:space="preserve">My caregiver(s) frequently had arguments or fights with each other or other people in my childhood.</w:t>
+              <w:t xml:space="preserve"/>
             </w:r>
           </w:p>
         </w:tc>
@@ -8776,7 +8762,7 @@
                 <w:szCs w:val="20"/>
                 <w:color w:val="000000"/>
               </w:rPr>
-              <w:t xml:space="preserve">My caregivers had a difficult divorce or separation during this time.</w:t>
+              <w:t xml:space="preserve"/>
             </w:r>
           </w:p>
         </w:tc>
@@ -8869,7 +8855,7 @@
                 <w:szCs w:val="20"/>
                 <w:color w:val="000000"/>
               </w:rPr>
-              <w:t xml:space="preserve">People often moved in and out of my house on a pretty random basis.</w:t>
+              <w:t xml:space="preserve"/>
             </w:r>
           </w:p>
         </w:tc>
@@ -8962,7 +8948,7 @@
                 <w:szCs w:val="20"/>
                 <w:color w:val="000000"/>
               </w:rPr>
-              <w:t xml:space="preserve">When I woke up, I often didn't know what could happen in my house that day.</w:t>
+              <w:t xml:space="preserve"/>
             </w:r>
           </w:p>
         </w:tc>
@@ -9055,7 +9041,7 @@
                 <w:szCs w:val="20"/>
                 <w:color w:val="000000"/>
               </w:rPr>
-              <w:t xml:space="preserve">My family environment was often tense and "on edge".</w:t>
+              <w:t xml:space="preserve"/>
             </w:r>
           </w:p>
         </w:tc>
@@ -9148,7 +9134,7 @@
                 <w:szCs w:val="20"/>
                 <w:color w:val="000000"/>
               </w:rPr>
-              <w:t xml:space="preserve">Things were often chaotic in my house.</w:t>
+              <w:t xml:space="preserve"/>
             </w:r>
           </w:p>
         </w:tc>
@@ -9247,7 +9233,7 @@
                 <w:szCs w:val="20"/>
                 <w:color w:val="000000"/>
               </w:rPr>
-              <w:t xml:space="preserve">I had a hard time knowing what my caregiver(s) or other people in my house were going to say.</w:t>
+              <w:t xml:space="preserve"/>
             </w:r>
           </w:p>
         </w:tc>
@@ -9282,36 +9268,25 @@
         <w:pStyle w:val="TableCaption"/>
       </w:pPr>
       <w:r>
-        <w:rPr>
-          <w:rFonts/>
-          <w:b w:val="true"/>
-        </w:rPr>
+        <w:rPr/>
         <w:t xml:space="preserve">Table </w:t>
       </w:r>
-      <w:bookmarkStart w:id="45847d7e-0f90-4a77-931c-7a1944b9208f" w:name="tableS4"/>
+      <w:bookmarkStart w:id="c6a54909-0f4e-4607-9af6-150807dfcb1e" w:name="tableS4"/>
       <w:r xmlns:w="http://schemas.openxmlformats.org/wordprocessingml/2006/main" xmlns:wp="http://schemas.openxmlformats.org/drawingml/2006/wordprocessingDrawing" xmlns:r="http://schemas.openxmlformats.org/officeDocument/2006/relationships" xmlns:w14="http://schemas.microsoft.com/office/word/2010/wordml">
-        <w:rPr>
-          <w:rFonts/>
-          <w:b w:val="true"/>
-        </w:rPr>
+        <w:rPr/>
         <w:fldChar w:fldCharType="begin" w:dirty="true"/>
       </w:r>
       <w:r xmlns:w="http://schemas.openxmlformats.org/wordprocessingml/2006/main" xmlns:wp="http://schemas.openxmlformats.org/drawingml/2006/wordprocessingDrawing" xmlns:r="http://schemas.openxmlformats.org/officeDocument/2006/relationships" xmlns:w14="http://schemas.microsoft.com/office/word/2010/wordml">
-        <w:rPr>
-          <w:rFonts/>
-          <w:b w:val="true"/>
-        </w:rPr>
+        <w:rPr/>
         <w:instrText xml:space="preserve" w:dirty="true">SEQ tab \* Arabic</w:instrText>
       </w:r>
       <w:r xmlns:w="http://schemas.openxmlformats.org/wordprocessingml/2006/main" xmlns:wp="http://schemas.openxmlformats.org/drawingml/2006/wordprocessingDrawing" xmlns:r="http://schemas.openxmlformats.org/officeDocument/2006/relationships" xmlns:w14="http://schemas.microsoft.com/office/word/2010/wordml">
-        <w:rPr>
-          <w:rFonts/>
-          <w:b w:val="true"/>
-        </w:rPr>
+        <w:rPr/>
         <w:fldChar w:fldCharType="end" w:dirty="true"/>
       </w:r>
-      <w:bookmarkEnd w:id="45847d7e-0f90-4a77-931c-7a1944b9208f"/>
-      <w:r>
+      <w:bookmarkEnd w:id="c6a54909-0f4e-4607-9af6-150807dfcb1e"/>
+      <w:r>
+        <w:rPr/>
         <w:t xml:space="preserve">. </w:t>
       </w:r>
       <w:r>
@@ -9616,7 +9591,7 @@
                 <w:szCs w:val="20"/>
                 <w:color w:val="000000"/>
               </w:rPr>
-              <w:t xml:space="preserve">I had a set morning routine on school days (i.e., I usually did the same thing each day to get ready).*</w:t>
+              <w:t xml:space="preserve">I had a set morning routine on school days (i.e., I usually did the same thing each day to get ready). (recoded)*</w:t>
             </w:r>
           </w:p>
         </w:tc>
@@ -9709,7 +9684,7 @@
                 <w:szCs w:val="20"/>
                 <w:color w:val="000000"/>
               </w:rPr>
-              <w:t xml:space="preserve">My caregivers kept track of what I ate (e.g., made sure that I didn’t skip meals or tried to make sure I ate healthy food).*</w:t>
+              <w:t xml:space="preserve">My caregivers kept track of what I ate (e.g., made sure that I didn’t skip meals or tried to make sure I ate healthy food). (recoded)*</w:t>
             </w:r>
           </w:p>
         </w:tc>
@@ -9802,7 +9777,7 @@
                 <w:szCs w:val="20"/>
                 <w:color w:val="000000"/>
               </w:rPr>
-              <w:t xml:space="preserve">My family ate a meal together most days.*</w:t>
+              <w:t xml:space="preserve">My family ate a meal together most days. (recoded)*</w:t>
             </w:r>
           </w:p>
         </w:tc>
@@ -9895,7 +9870,7 @@
                 <w:szCs w:val="20"/>
                 <w:color w:val="000000"/>
               </w:rPr>
-              <w:t xml:space="preserve">My caregivers tried to make sure I got a good night’s sleep (e.g., I had a regular bedtime, my parents checked to make sure I went to sleep).*</w:t>
+              <w:t xml:space="preserve">My caregivers tried to make sure I got a good night’s sleep (e.g., I had a regular bedtime, my caregivers checked to make sure I went to sleep). (recoded)*</w:t>
             </w:r>
           </w:p>
         </w:tc>
@@ -9988,7 +9963,7 @@
                 <w:szCs w:val="20"/>
                 <w:color w:val="000000"/>
               </w:rPr>
-              <w:t xml:space="preserve">I had a bedtime routine (e.g, my caregivers tucked me in, my caregivers read me a book, I took a bath).*</w:t>
+              <w:t xml:space="preserve">I had a bedtime routine (e.g, my caregivers tucked me in, my caregivers read me a book, I took a bath). (recoded)*</w:t>
             </w:r>
           </w:p>
         </w:tc>
@@ -10081,7 +10056,7 @@
                 <w:szCs w:val="20"/>
                 <w:color w:val="000000"/>
               </w:rPr>
-              <w:t xml:space="preserve">In my afterschool or free time hours at least one of my caregivers knew what I was doing.*</w:t>
+              <w:t xml:space="preserve">In my afterschool or free time hours at least one of my caregivers knew what I was doing. (recoded)*</w:t>
             </w:r>
           </w:p>
         </w:tc>
@@ -10174,7 +10149,7 @@
                 <w:szCs w:val="20"/>
                 <w:color w:val="000000"/>
               </w:rPr>
-              <w:t xml:space="preserve">At least one of my caregivers regularly checked that I did my homework.*</w:t>
+              <w:t xml:space="preserve">At least one of my caregivers regularly checked that I did my homework. (recoded)*</w:t>
             </w:r>
           </w:p>
         </w:tc>
@@ -10267,7 +10242,7 @@
                 <w:szCs w:val="20"/>
                 <w:color w:val="000000"/>
               </w:rPr>
-              <w:t xml:space="preserve">At least one of my caregivers regularly kept track of my school progress.*</w:t>
+              <w:t xml:space="preserve">At least one of my caregivers regularly kept track of my school progress. (recoded)*</w:t>
             </w:r>
           </w:p>
         </w:tc>
@@ -10360,7 +10335,7 @@
                 <w:szCs w:val="20"/>
                 <w:color w:val="000000"/>
               </w:rPr>
-              <w:t xml:space="preserve">At least one caregiver made time each day to see how I was doing.*</w:t>
+              <w:t xml:space="preserve">At least one caregiver made time each day to see how I was doing. (recoded)*</w:t>
             </w:r>
           </w:p>
         </w:tc>
@@ -10642,7 +10617,7 @@
                 <w:szCs w:val="20"/>
                 <w:color w:val="000000"/>
               </w:rPr>
-              <w:t xml:space="preserve">I usually knew when my caregivers were going to be home.*</w:t>
+              <w:t xml:space="preserve">I usually knew when my caregivers were going to be home. (recoded)*</w:t>
             </w:r>
           </w:p>
         </w:tc>
@@ -10921,7 +10896,7 @@
                 <w:szCs w:val="20"/>
                 <w:color w:val="000000"/>
               </w:rPr>
-              <w:t xml:space="preserve">My family planned activities to do together.*</w:t>
+              <w:t xml:space="preserve">My family planned activities to do together. (recoded)*</w:t>
             </w:r>
           </w:p>
         </w:tc>
@@ -11107,7 +11082,7 @@
                 <w:szCs w:val="20"/>
                 <w:color w:val="000000"/>
               </w:rPr>
-              <w:t xml:space="preserve">My family had holiday traditions that we did every year (e.g., cooking a special food at a particular time of year/decorate the house the same way).*</w:t>
+              <w:t xml:space="preserve">My family had holiday traditions that we did every year (e.g., cooking a special food at a particular time of year/decorate the house the same way). (recoded)*</w:t>
             </w:r>
           </w:p>
         </w:tc>
@@ -11761,7 +11736,7 @@
                 <w:szCs w:val="20"/>
                 <w:color w:val="000000"/>
               </w:rPr>
-              <w:t xml:space="preserve">My caregivers had a stable relationship with each other.*</w:t>
+              <w:t xml:space="preserve">My caregivers had a stable relationship with each other. (recoded)*</w:t>
             </w:r>
           </w:p>
         </w:tc>
@@ -12787,7 +12762,7 @@
                 <w:szCs w:val="20"/>
                 <w:color w:val="000000"/>
               </w:rPr>
-              <w:t xml:space="preserve">I lived in a clean house.*</w:t>
+              <w:t xml:space="preserve">I lived in a clean house. (recoded)*</w:t>
             </w:r>
           </w:p>
         </w:tc>
@@ -13435,36 +13410,25 @@
         <w:pStyle w:val="TableCaption"/>
       </w:pPr>
       <w:r>
-        <w:rPr>
-          <w:rFonts/>
-          <w:b w:val="true"/>
-        </w:rPr>
+        <w:rPr/>
         <w:t xml:space="preserve">Table </w:t>
       </w:r>
-      <w:bookmarkStart w:id="6d9fc76e-4279-4f1b-86c4-036814c90bb6" w:name="tableS5"/>
+      <w:bookmarkStart w:id="89e2f103-42e6-4f2d-a8b0-c4c77ba64151" w:name="tableS5"/>
       <w:r xmlns:w="http://schemas.openxmlformats.org/wordprocessingml/2006/main" xmlns:wp="http://schemas.openxmlformats.org/drawingml/2006/wordprocessingDrawing" xmlns:r="http://schemas.openxmlformats.org/officeDocument/2006/relationships" xmlns:w14="http://schemas.microsoft.com/office/word/2010/wordml">
-        <w:rPr>
-          <w:rFonts/>
-          <w:b w:val="true"/>
-        </w:rPr>
+        <w:rPr/>
         <w:fldChar w:fldCharType="begin" w:dirty="true"/>
       </w:r>
       <w:r xmlns:w="http://schemas.openxmlformats.org/wordprocessingml/2006/main" xmlns:wp="http://schemas.openxmlformats.org/drawingml/2006/wordprocessingDrawing" xmlns:r="http://schemas.openxmlformats.org/officeDocument/2006/relationships" xmlns:w14="http://schemas.microsoft.com/office/word/2010/wordml">
-        <w:rPr>
-          <w:rFonts/>
-          <w:b w:val="true"/>
-        </w:rPr>
+        <w:rPr/>
         <w:instrText xml:space="preserve" w:dirty="true">SEQ tab \* Arabic</w:instrText>
       </w:r>
       <w:r xmlns:w="http://schemas.openxmlformats.org/wordprocessingml/2006/main" xmlns:wp="http://schemas.openxmlformats.org/drawingml/2006/wordprocessingDrawing" xmlns:r="http://schemas.openxmlformats.org/officeDocument/2006/relationships" xmlns:w14="http://schemas.microsoft.com/office/word/2010/wordml">
-        <w:rPr>
-          <w:rFonts/>
-          <w:b w:val="true"/>
-        </w:rPr>
+        <w:rPr/>
         <w:fldChar w:fldCharType="end" w:dirty="true"/>
       </w:r>
-      <w:bookmarkEnd w:id="6d9fc76e-4279-4f1b-86c4-036814c90bb6"/>
-      <w:r>
+      <w:bookmarkEnd w:id="89e2f103-42e6-4f2d-a8b0-c4c77ba64151"/>
+      <w:r>
+        <w:rPr/>
         <w:t xml:space="preserve">. </w:t>
       </w:r>
       <w:r>
@@ -13673,7 +13637,7 @@
                 <w:szCs w:val="20"/>
                 <w:color w:val="000000"/>
               </w:rPr>
-              <w:t xml:space="preserve">There was very little commotion in our home.*</w:t>
+              <w:t xml:space="preserve">There was very little commotion in our home. (recoded)*</w:t>
             </w:r>
           </w:p>
         </w:tc>
@@ -13766,7 +13730,7 @@
                 <w:szCs w:val="20"/>
                 <w:color w:val="000000"/>
               </w:rPr>
-              <w:t xml:space="preserve">We could usually find things when we needed them.*</w:t>
+              <w:t xml:space="preserve">We could usually find things when we needed them. (recoded)*</w:t>
             </w:r>
           </w:p>
         </w:tc>
@@ -13952,7 +13916,7 @@
                 <w:szCs w:val="20"/>
                 <w:color w:val="000000"/>
               </w:rPr>
-              <w:t xml:space="preserve">We were usually able to stay on top of things.</w:t>
+              <w:t xml:space="preserve">We were usually able to stay on top of things. (recoded)</w:t>
             </w:r>
           </w:p>
         </w:tc>
@@ -14696,7 +14660,7 @@
                 <w:szCs w:val="20"/>
                 <w:color w:val="000000"/>
               </w:rPr>
-              <w:t xml:space="preserve">Our home was a good place to relax.*</w:t>
+              <w:t xml:space="preserve">Our home was a good place to relax. (recoded)*</w:t>
             </w:r>
           </w:p>
         </w:tc>
@@ -14882,7 +14846,7 @@
                 <w:szCs w:val="20"/>
                 <w:color w:val="000000"/>
               </w:rPr>
-              <w:t xml:space="preserve">The atmosphere in our home was calm.*</w:t>
+              <w:t xml:space="preserve">The atmosphere in our home was calm. (recoded)*</w:t>
             </w:r>
           </w:p>
         </w:tc>
@@ -14981,7 +14945,7 @@
                 <w:szCs w:val="20"/>
                 <w:color w:val="000000"/>
               </w:rPr>
-              <w:t xml:space="preserve">First thing in the day, we had a regular routine at home.*</w:t>
+              <w:t xml:space="preserve">First thing in the day, we had a regular routine at home. (recoded)*</w:t>
             </w:r>
           </w:p>
         </w:tc>
@@ -15062,36 +15026,25 @@
         <w:pStyle w:val="TableCaption"/>
       </w:pPr>
       <w:r>
-        <w:rPr>
-          <w:rFonts/>
-          <w:b w:val="true"/>
-        </w:rPr>
+        <w:rPr/>
         <w:t xml:space="preserve">Table </w:t>
       </w:r>
-      <w:bookmarkStart w:id="b3b12e37-0013-448f-baeb-4828f81ae307" w:name="tableS6"/>
+      <w:bookmarkStart w:id="0c9392ba-7d5e-4412-b2fd-53a5acaf923e" w:name="tableS6"/>
       <w:r xmlns:w="http://schemas.openxmlformats.org/wordprocessingml/2006/main" xmlns:wp="http://schemas.openxmlformats.org/drawingml/2006/wordprocessingDrawing" xmlns:r="http://schemas.openxmlformats.org/officeDocument/2006/relationships" xmlns:w14="http://schemas.microsoft.com/office/word/2010/wordml">
-        <w:rPr>
-          <w:rFonts/>
-          <w:b w:val="true"/>
-        </w:rPr>
+        <w:rPr/>
         <w:fldChar w:fldCharType="begin" w:dirty="true"/>
       </w:r>
       <w:r xmlns:w="http://schemas.openxmlformats.org/wordprocessingml/2006/main" xmlns:wp="http://schemas.openxmlformats.org/drawingml/2006/wordprocessingDrawing" xmlns:r="http://schemas.openxmlformats.org/officeDocument/2006/relationships" xmlns:w14="http://schemas.microsoft.com/office/word/2010/wordml">
-        <w:rPr>
-          <w:rFonts/>
-          <w:b w:val="true"/>
-        </w:rPr>
+        <w:rPr/>
         <w:instrText xml:space="preserve" w:dirty="true">SEQ tab \* Arabic</w:instrText>
       </w:r>
       <w:r xmlns:w="http://schemas.openxmlformats.org/wordprocessingml/2006/main" xmlns:wp="http://schemas.openxmlformats.org/drawingml/2006/wordprocessingDrawing" xmlns:r="http://schemas.openxmlformats.org/officeDocument/2006/relationships" xmlns:w14="http://schemas.microsoft.com/office/word/2010/wordml">
-        <w:rPr>
-          <w:rFonts/>
-          <w:b w:val="true"/>
-        </w:rPr>
+        <w:rPr/>
         <w:fldChar w:fldCharType="end" w:dirty="true"/>
       </w:r>
-      <w:bookmarkEnd w:id="b3b12e37-0013-448f-baeb-4828f81ae307"/>
-      <w:r>
+      <w:bookmarkEnd w:id="0c9392ba-7d5e-4412-b2fd-53a5acaf923e"/>
+      <w:r>
+        <w:rPr/>
         <w:t xml:space="preserve">. </w:t>
       </w:r>
       <w:r>
@@ -15864,7 +15817,7 @@
                 <w:szCs w:val="20"/>
                 <w:color w:val="000000"/>
               </w:rPr>
-              <w:t xml:space="preserve">Your family struggled to make ends meet (get by financially).</w:t>
+              <w:t xml:space="preserve">Your family struggled to make ends meet (get by financially). (recoded)</w:t>
             </w:r>
           </w:p>
         </w:tc>
@@ -15945,36 +15898,25 @@
         <w:pStyle w:val="TableCaption"/>
       </w:pPr>
       <w:r>
-        <w:rPr>
-          <w:rFonts/>
-          <w:b w:val="true"/>
-        </w:rPr>
+        <w:rPr/>
         <w:t xml:space="preserve">Table </w:t>
       </w:r>
-      <w:bookmarkStart w:id="8858edeb-9b95-47e6-a4ab-f4be2dad799e" w:name="tableS7"/>
+      <w:bookmarkStart w:id="8b489e76-d970-4940-99ba-df0faddea440" w:name="tableS7"/>
       <w:r xmlns:w="http://schemas.openxmlformats.org/wordprocessingml/2006/main" xmlns:wp="http://schemas.openxmlformats.org/drawingml/2006/wordprocessingDrawing" xmlns:r="http://schemas.openxmlformats.org/officeDocument/2006/relationships" xmlns:w14="http://schemas.microsoft.com/office/word/2010/wordml">
-        <w:rPr>
-          <w:rFonts/>
-          <w:b w:val="true"/>
-        </w:rPr>
+        <w:rPr/>
         <w:fldChar w:fldCharType="begin" w:dirty="true"/>
       </w:r>
       <w:r xmlns:w="http://schemas.openxmlformats.org/wordprocessingml/2006/main" xmlns:wp="http://schemas.openxmlformats.org/drawingml/2006/wordprocessingDrawing" xmlns:r="http://schemas.openxmlformats.org/officeDocument/2006/relationships" xmlns:w14="http://schemas.microsoft.com/office/word/2010/wordml">
-        <w:rPr>
-          <w:rFonts/>
-          <w:b w:val="true"/>
-        </w:rPr>
+        <w:rPr/>
         <w:instrText xml:space="preserve" w:dirty="true">SEQ tab \* Arabic</w:instrText>
       </w:r>
       <w:r xmlns:w="http://schemas.openxmlformats.org/wordprocessingml/2006/main" xmlns:wp="http://schemas.openxmlformats.org/drawingml/2006/wordprocessingDrawing" xmlns:r="http://schemas.openxmlformats.org/officeDocument/2006/relationships" xmlns:w14="http://schemas.microsoft.com/office/word/2010/wordml">
-        <w:rPr>
-          <w:rFonts/>
-          <w:b w:val="true"/>
-        </w:rPr>
+        <w:rPr/>
         <w:fldChar w:fldCharType="end" w:dirty="true"/>
       </w:r>
-      <w:bookmarkEnd w:id="8858edeb-9b95-47e6-a4ab-f4be2dad799e"/>
-      <w:r>
+      <w:bookmarkEnd w:id="8b489e76-d970-4940-99ba-df0faddea440"/>
+      <w:r>
+        <w:rPr/>
         <w:t xml:space="preserve">. </w:t>
       </w:r>
       <w:r>
@@ -16596,36 +16538,25 @@
         <w:pStyle w:val="TableCaption"/>
       </w:pPr>
       <w:r>
-        <w:rPr>
-          <w:rFonts/>
-          <w:b w:val="true"/>
-        </w:rPr>
+        <w:rPr/>
         <w:t xml:space="preserve">Table </w:t>
       </w:r>
-      <w:bookmarkStart w:id="53dc4e97-5cb6-456b-8a0c-c2a72244abf9" w:name="tableS8"/>
+      <w:bookmarkStart w:id="5738e151-6e8a-44ca-ae48-b9c7f1dfa46e" w:name="tableS8"/>
       <w:r xmlns:w="http://schemas.openxmlformats.org/wordprocessingml/2006/main" xmlns:wp="http://schemas.openxmlformats.org/drawingml/2006/wordprocessingDrawing" xmlns:r="http://schemas.openxmlformats.org/officeDocument/2006/relationships" xmlns:w14="http://schemas.microsoft.com/office/word/2010/wordml">
-        <w:rPr>
-          <w:rFonts/>
-          <w:b w:val="true"/>
-        </w:rPr>
+        <w:rPr/>
         <w:fldChar w:fldCharType="begin" w:dirty="true"/>
       </w:r>
       <w:r xmlns:w="http://schemas.openxmlformats.org/wordprocessingml/2006/main" xmlns:wp="http://schemas.openxmlformats.org/drawingml/2006/wordprocessingDrawing" xmlns:r="http://schemas.openxmlformats.org/officeDocument/2006/relationships" xmlns:w14="http://schemas.microsoft.com/office/word/2010/wordml">
-        <w:rPr>
-          <w:rFonts/>
-          <w:b w:val="true"/>
-        </w:rPr>
+        <w:rPr/>
         <w:instrText xml:space="preserve" w:dirty="true">SEQ tab \* Arabic</w:instrText>
       </w:r>
       <w:r xmlns:w="http://schemas.openxmlformats.org/wordprocessingml/2006/main" xmlns:wp="http://schemas.openxmlformats.org/drawingml/2006/wordprocessingDrawing" xmlns:r="http://schemas.openxmlformats.org/officeDocument/2006/relationships" xmlns:w14="http://schemas.microsoft.com/office/word/2010/wordml">
-        <w:rPr>
-          <w:rFonts/>
-          <w:b w:val="true"/>
-        </w:rPr>
+        <w:rPr/>
         <w:fldChar w:fldCharType="end" w:dirty="true"/>
       </w:r>
-      <w:bookmarkEnd w:id="53dc4e97-5cb6-456b-8a0c-c2a72244abf9"/>
-      <w:r>
+      <w:bookmarkEnd w:id="5738e151-6e8a-44ca-ae48-b9c7f1dfa46e"/>
+      <w:r>
+        <w:rPr/>
         <w:t xml:space="preserve">. </w:t>
       </w:r>
       <w:r>
@@ -16930,7 +16861,7 @@
                 <w:szCs w:val="20"/>
                 <w:color w:val="000000"/>
               </w:rPr>
-              <w:t xml:space="preserve">I jump right into things without planning them out beforehand.*</w:t>
+              <w:t xml:space="preserve">I jump right into things without planning them out beforehand. (recoded)*</w:t>
             </w:r>
           </w:p>
         </w:tc>
@@ -17023,7 +16954,7 @@
                 <w:szCs w:val="20"/>
                 <w:color w:val="000000"/>
               </w:rPr>
-              <w:t xml:space="preserve">I think making lists of things to do is a waste of time.*</w:t>
+              <w:t xml:space="preserve">I think making lists of things to do is a waste of time. (recoded)*</w:t>
             </w:r>
           </w:p>
         </w:tc>
@@ -17302,7 +17233,7 @@
                 <w:szCs w:val="20"/>
                 <w:color w:val="000000"/>
               </w:rPr>
-              <w:t xml:space="preserve">I think breaking big projects down into small steps isn't really necessary.*</w:t>
+              <w:t xml:space="preserve">I think breaking big projects down into small steps isn't really necessary. (recoded)*</w:t>
             </w:r>
           </w:p>
         </w:tc>
@@ -17677,7 +17608,7 @@
                 <w:szCs w:val="20"/>
                 <w:color w:val="000000"/>
               </w:rPr>
-              <w:t xml:space="preserve">I'd rather spend money right away than save it for a rainy day.*</w:t>
+              <w:t xml:space="preserve">I'd rather spend money right away than save it for a rainy day. (recoded)*</w:t>
             </w:r>
           </w:p>
         </w:tc>
@@ -17770,7 +17701,7 @@
                 <w:szCs w:val="20"/>
                 <w:color w:val="000000"/>
               </w:rPr>
-              <w:t xml:space="preserve">I don't try to imagine what my life will be like in 10 years.*</w:t>
+              <w:t xml:space="preserve">I don't try to imagine what my life will be like in 10 years. (recoded)*</w:t>
             </w:r>
           </w:p>
         </w:tc>
@@ -18052,7 +17983,7 @@
                 <w:szCs w:val="20"/>
                 <w:color w:val="000000"/>
               </w:rPr>
-              <w:t xml:space="preserve">I don't think about every little possibility before making a decision.*</w:t>
+              <w:t xml:space="preserve">I don't think about every little possibility before making a decision. (recoded)*</w:t>
             </w:r>
           </w:p>
         </w:tc>
@@ -18145,7 +18076,7 @@
                 <w:szCs w:val="20"/>
                 <w:color w:val="000000"/>
               </w:rPr>
-              <w:t xml:space="preserve">When I act, I don't think about the consequences.*</w:t>
+              <w:t xml:space="preserve">When I act, I don't think about the consequences. (recoded)*</w:t>
             </w:r>
           </w:p>
         </w:tc>
@@ -18430,7 +18361,7 @@
                 <w:szCs w:val="20"/>
                 <w:color w:val="000000"/>
               </w:rPr>
-              <w:t xml:space="preserve">I think it is best not to worry about things you can't predict.*</w:t>
+              <w:t xml:space="preserve">I think it is best not to worry about things you can't predict. (recoded)*</w:t>
             </w:r>
           </w:p>
         </w:tc>
@@ -18511,36 +18442,25 @@
         <w:pStyle w:val="TableCaption"/>
       </w:pPr>
       <w:r>
-        <w:rPr>
-          <w:rFonts/>
-          <w:b w:val="true"/>
-        </w:rPr>
+        <w:rPr/>
         <w:t xml:space="preserve">Table </w:t>
       </w:r>
-      <w:bookmarkStart w:id="9c3f0411-c38f-404c-a078-95a765b85e5b" w:name="tableS9"/>
+      <w:bookmarkStart w:id="d702ba12-19e2-4090-8dcc-07ddae490b43" w:name="tableS9"/>
       <w:r xmlns:w="http://schemas.openxmlformats.org/wordprocessingml/2006/main" xmlns:wp="http://schemas.openxmlformats.org/drawingml/2006/wordprocessingDrawing" xmlns:r="http://schemas.openxmlformats.org/officeDocument/2006/relationships" xmlns:w14="http://schemas.microsoft.com/office/word/2010/wordml">
-        <w:rPr>
-          <w:rFonts/>
-          <w:b w:val="true"/>
-        </w:rPr>
+        <w:rPr/>
         <w:fldChar w:fldCharType="begin" w:dirty="true"/>
       </w:r>
       <w:r xmlns:w="http://schemas.openxmlformats.org/wordprocessingml/2006/main" xmlns:wp="http://schemas.openxmlformats.org/drawingml/2006/wordprocessingDrawing" xmlns:r="http://schemas.openxmlformats.org/officeDocument/2006/relationships" xmlns:w14="http://schemas.microsoft.com/office/word/2010/wordml">
-        <w:rPr>
-          <w:rFonts/>
-          <w:b w:val="true"/>
-        </w:rPr>
+        <w:rPr/>
         <w:instrText xml:space="preserve" w:dirty="true">SEQ tab \* Arabic</w:instrText>
       </w:r>
       <w:r xmlns:w="http://schemas.openxmlformats.org/wordprocessingml/2006/main" xmlns:wp="http://schemas.openxmlformats.org/drawingml/2006/wordprocessingDrawing" xmlns:r="http://schemas.openxmlformats.org/officeDocument/2006/relationships" xmlns:w14="http://schemas.microsoft.com/office/word/2010/wordml">
-        <w:rPr>
-          <w:rFonts/>
-          <w:b w:val="true"/>
-        </w:rPr>
+        <w:rPr/>
         <w:fldChar w:fldCharType="end" w:dirty="true"/>
       </w:r>
-      <w:bookmarkEnd w:id="9c3f0411-c38f-404c-a078-95a765b85e5b"/>
-      <w:r>
+      <w:bookmarkEnd w:id="d702ba12-19e2-4090-8dcc-07ddae490b43"/>
+      <w:r>
+        <w:rPr/>
         <w:t xml:space="preserve">. </w:t>
       </w:r>
       <w:r>
@@ -19028,7 +18948,7 @@
                 <w:szCs w:val="20"/>
                 <w:color w:val="000000"/>
               </w:rPr>
-              <w:t xml:space="preserve">I felt that I was just as good as other people.*</w:t>
+              <w:t xml:space="preserve">I felt that I was just as good as other people. (recoded)*</w:t>
             </w:r>
           </w:p>
         </w:tc>
@@ -19400,7 +19320,7 @@
                 <w:szCs w:val="20"/>
                 <w:color w:val="000000"/>
               </w:rPr>
-              <w:t xml:space="preserve">I felt hopeful about the future.*</w:t>
+              <w:t xml:space="preserve">I felt hopeful about the future. (recoded)*</w:t>
             </w:r>
           </w:p>
         </w:tc>
@@ -19772,7 +19692,7 @@
                 <w:szCs w:val="20"/>
                 <w:color w:val="000000"/>
               </w:rPr>
-              <w:t xml:space="preserve">I was happy.*</w:t>
+              <w:t xml:space="preserve">I was happy. (recoded)*</w:t>
             </w:r>
           </w:p>
         </w:tc>
@@ -20144,7 +20064,7 @@
                 <w:szCs w:val="20"/>
                 <w:color w:val="000000"/>
               </w:rPr>
-              <w:t xml:space="preserve">I enjoyed life.*</w:t>
+              <w:t xml:space="preserve">I enjoyed life. (recoded)*</w:t>
             </w:r>
           </w:p>
         </w:tc>

</xml_diff>